<commit_message>
commented code to help gui run
</commit_message>
<xml_diff>
--- a/Hadoop/Admin/Hadoop notes.docx
+++ b/Hadoop/Admin/Hadoop notes.docx
@@ -3,8 +3,6 @@
 <w:document xmlns:wpc="http://schemas.microsoft.com/office/word/2010/wordprocessingCanvas" xmlns:cx="http://schemas.microsoft.com/office/drawing/2014/chartex" xmlns:cx1="http://schemas.microsoft.com/office/drawing/2015/9/8/chartex" xmlns:cx2="http://schemas.microsoft.com/office/drawing/2015/10/21/chartex" xmlns:cx3="http://schemas.microsoft.com/office/drawing/2016/5/9/chartex" xmlns:cx4="http://schemas.microsoft.com/office/drawing/2016/5/10/chartex" xmlns:cx5="http://schemas.microsoft.com/office/drawing/2016/5/11/chartex" xmlns:cx6="http://schemas.microsoft.com/office/drawing/2016/5/12/chartex" xmlns:cx7="http://schemas.microsoft.com/office/drawing/2016/5/13/chartex" xmlns:cx8="http://schemas.microsoft.com/office/drawing/2016/5/14/chartex" xmlns:mc="http://schemas.openxmlformats.org/markup-compatibility/2006" xmlns:aink="http://schemas.microsoft.com/office/drawing/2016/ink" xmlns:o="urn:schemas-microsoft-com:office:office" xmlns:r="http://schemas.openxmlformats.org/officeDocument/2006/relationships" xmlns:m="http://schemas.openxmlformats.org/officeDocument/2006/math" xmlns:v="urn:schemas-microsoft-com:vml" xmlns:wp14="http://schemas.microsoft.com/office/word/2010/wordprocessingDrawing" xmlns:wp="http://schemas.openxmlformats.org/drawingml/2006/wordprocessingDrawing" xmlns:w10="urn:schemas-microsoft-com:office:word" xmlns:w="http://schemas.openxmlformats.org/wordprocessingml/2006/main" xmlns:w14="http://schemas.microsoft.com/office/word/2010/wordml" xmlns:w15="http://schemas.microsoft.com/office/word/2012/wordml" xmlns:w16se="http://schemas.microsoft.com/office/word/2015/wordml/symex" xmlns:wpg="http://schemas.microsoft.com/office/word/2010/wordprocessingGroup" xmlns:wpi="http://schemas.microsoft.com/office/word/2010/wordprocessingInk" xmlns:wne="http://schemas.microsoft.com/office/word/2006/wordml" xmlns:wps="http://schemas.microsoft.com/office/word/2010/wordprocessingShape" mc:Ignorable="w14 w15 w16se wp14">
   <w:body>
     <w:p>
-      <w:bookmarkStart w:id="0" w:name="_GoBack"/>
-      <w:bookmarkEnd w:id="0"/>
       <w:r>
         <w:t>Hadoop notes</w:t>
       </w:r>
@@ -972,7 +970,797 @@
         <w:t xml:space="preserve"> 8</w:t>
       </w:r>
     </w:p>
+    <w:p>
+      <w:r>
+        <w:t>6/14/17</w:t>
+      </w:r>
+    </w:p>
+    <w:p>
+      <w:r>
+        <w:t>Hadoop Services or (Daemons): provides the capabilities of the Hadoop framework (master/slave architecture)</w:t>
+      </w:r>
+    </w:p>
+    <w:p>
+      <w:pPr>
+        <w:rPr>
+          <w:u w:val="single"/>
+        </w:rPr>
+      </w:pPr>
+      <w:r>
+        <w:tab/>
+      </w:r>
+      <w:r>
+        <w:rPr>
+          <w:u w:val="single"/>
+        </w:rPr>
+        <w:t>HDFS</w:t>
+      </w:r>
+    </w:p>
+    <w:p>
+      <w:pPr>
+        <w:pStyle w:val="ListParagraph"/>
+        <w:numPr>
+          <w:ilvl w:val="0"/>
+          <w:numId w:val="2"/>
+        </w:numPr>
+      </w:pPr>
+      <w:proofErr w:type="spellStart"/>
+      <w:r>
+        <w:t>NameNode</w:t>
+      </w:r>
+      <w:proofErr w:type="spellEnd"/>
+      <w:r>
+        <w:tab/>
+        <w:t xml:space="preserve">HDFS Master services </w:t>
+      </w:r>
+    </w:p>
+    <w:p>
+      <w:pPr>
+        <w:pStyle w:val="ListParagraph"/>
+        <w:numPr>
+          <w:ilvl w:val="0"/>
+          <w:numId w:val="2"/>
+        </w:numPr>
+      </w:pPr>
+      <w:proofErr w:type="spellStart"/>
+      <w:r>
+        <w:t>DataNode</w:t>
+      </w:r>
+      <w:proofErr w:type="spellEnd"/>
+      <w:r>
+        <w:tab/>
+        <w:t>HDFS Slave services</w:t>
+      </w:r>
+    </w:p>
+    <w:p>
+      <w:pPr>
+        <w:pStyle w:val="ListParagraph"/>
+      </w:pPr>
+      <w:r>
+        <w:t>MapReduce (Gen1) &amp; Yarn (Yet Another Resource Negotiator) (Gen 2)</w:t>
+      </w:r>
+    </w:p>
+    <w:p>
+      <w:pPr>
+        <w:pStyle w:val="ListParagraph"/>
+        <w:numPr>
+          <w:ilvl w:val="0"/>
+          <w:numId w:val="2"/>
+        </w:numPr>
+      </w:pPr>
+      <w:proofErr w:type="spellStart"/>
+      <w:r>
+        <w:t>Jobtracker</w:t>
+      </w:r>
+      <w:proofErr w:type="spellEnd"/>
+      <w:r>
+        <w:tab/>
+        <w:t>MapReduce Master services (Gen1 were all MapReduce, but Gen 2 does others)</w:t>
+      </w:r>
+    </w:p>
+    <w:p>
+      <w:pPr>
+        <w:pStyle w:val="ListParagraph"/>
+      </w:pPr>
+      <w:r>
+        <w:t xml:space="preserve">In Gen 2 in Yard Yet Another Resource Manager </w:t>
+      </w:r>
+      <w:proofErr w:type="spellStart"/>
+      <w:r>
+        <w:t>Jobtracker</w:t>
+      </w:r>
+      <w:proofErr w:type="spellEnd"/>
+      <w:r>
+        <w:t xml:space="preserve"> is </w:t>
+      </w:r>
+      <w:proofErr w:type="spellStart"/>
+      <w:r>
+        <w:t>ResourceManager</w:t>
+      </w:r>
+      <w:proofErr w:type="spellEnd"/>
+      <w:r>
+        <w:t xml:space="preserve"> and </w:t>
+      </w:r>
+      <w:proofErr w:type="spellStart"/>
+      <w:r>
+        <w:t>TraskTracker</w:t>
+      </w:r>
+      <w:proofErr w:type="spellEnd"/>
+      <w:r>
+        <w:t xml:space="preserve"> is called </w:t>
+      </w:r>
+      <w:proofErr w:type="spellStart"/>
+      <w:r>
+        <w:t>NodeManager</w:t>
+      </w:r>
+      <w:proofErr w:type="spellEnd"/>
+    </w:p>
+    <w:p>
+      <w:pPr>
+        <w:pStyle w:val="ListParagraph"/>
+        <w:numPr>
+          <w:ilvl w:val="0"/>
+          <w:numId w:val="2"/>
+        </w:numPr>
+      </w:pPr>
+      <w:proofErr w:type="spellStart"/>
+      <w:r>
+        <w:t>Tasktracker</w:t>
+      </w:r>
+      <w:proofErr w:type="spellEnd"/>
+      <w:r>
+        <w:tab/>
+        <w:t>MapReduce Slave services</w:t>
+      </w:r>
+    </w:p>
+    <w:p>
+      <w:pPr>
+        <w:pStyle w:val="ListParagraph"/>
+      </w:pPr>
+      <w:r>
+        <w:t>Checkpoint Services</w:t>
+      </w:r>
+    </w:p>
+    <w:p>
+      <w:pPr>
+        <w:pStyle w:val="ListParagraph"/>
+        <w:numPr>
+          <w:ilvl w:val="0"/>
+          <w:numId w:val="2"/>
+        </w:numPr>
+      </w:pPr>
+      <w:r>
+        <w:t xml:space="preserve">Secondary </w:t>
+      </w:r>
+      <w:proofErr w:type="spellStart"/>
+      <w:r>
+        <w:t>Namenode</w:t>
+      </w:r>
+      <w:proofErr w:type="spellEnd"/>
+    </w:p>
+    <w:p>
+      <w:pPr>
+        <w:pStyle w:val="ListParagraph"/>
+      </w:pPr>
+    </w:p>
+    <w:p>
+      <w:pPr>
+        <w:pStyle w:val="ListParagraph"/>
+      </w:pPr>
+      <w:r>
+        <w:t>MapReduce is not replaced by YARN, MapReduce is the application framework and distributed processing</w:t>
+      </w:r>
+      <w:r>
+        <w:t xml:space="preserve"> architecture. With YARN the application framework is decoupled from the processing architecture by use of YARN, it is a newer version of MapReduce. The only difference is that different processing can be done on the same architecture</w:t>
+      </w:r>
+    </w:p>
+    <w:p>
+      <w:pPr>
+        <w:pStyle w:val="ListParagraph"/>
+      </w:pPr>
+    </w:p>
+    <w:p>
+      <w:r>
+        <w:t xml:space="preserve">Example: 10 node </w:t>
+      </w:r>
+      <w:proofErr w:type="gramStart"/>
+      <w:r>
+        <w:t>system</w:t>
+      </w:r>
+      <w:proofErr w:type="gramEnd"/>
+      <w:r>
+        <w:t>: 1 would be name node and others would provide data node services</w:t>
+      </w:r>
+    </w:p>
+    <w:p>
+      <w:pPr>
+        <w:rPr>
+          <w:u w:val="single"/>
+        </w:rPr>
+      </w:pPr>
+      <w:r>
+        <w:rPr>
+          <w:u w:val="single"/>
+        </w:rPr>
+        <w:t>Hadoop Executor Modes</w:t>
+      </w:r>
+    </w:p>
+    <w:p>
+      <w:r>
+        <w:rPr>
+          <w:u w:val="single"/>
+        </w:rPr>
+        <w:t xml:space="preserve">Hadoop Service acronyms: </w:t>
+      </w:r>
+      <w:r>
+        <w:t xml:space="preserve">Name Node – NM, Data Node - </w:t>
+      </w:r>
+      <w:proofErr w:type="gramStart"/>
+      <w:r>
+        <w:t>DN  Job</w:t>
+      </w:r>
+      <w:proofErr w:type="gramEnd"/>
+      <w:r>
+        <w:t xml:space="preserve"> tracker – JT, Task Tracker TT Secondary Name Node SNM</w:t>
+      </w:r>
+    </w:p>
+    <w:p>
+      <w:r>
+        <w:t xml:space="preserve">The way </w:t>
+      </w:r>
+      <w:proofErr w:type="spellStart"/>
+      <w:proofErr w:type="gramStart"/>
+      <w:r>
+        <w:t>your</w:t>
+      </w:r>
+      <w:proofErr w:type="spellEnd"/>
+      <w:proofErr w:type="gramEnd"/>
+      <w:r>
+        <w:t xml:space="preserve"> are starting the cluster are changed by configuration and number of computers on cluster</w:t>
+      </w:r>
+    </w:p>
+    <w:p>
+      <w:r>
+        <w:t xml:space="preserve">1 Standalone mode: one physical machine with a virtual machine that is a single node cluster with name node, data node, job tracker, </w:t>
+      </w:r>
+      <w:proofErr w:type="spellStart"/>
+      <w:r>
+        <w:t>tasktracker</w:t>
+      </w:r>
+      <w:proofErr w:type="spellEnd"/>
+      <w:r>
+        <w:t xml:space="preserve"> and secondary NM all running on one machine. No HDFS available.</w:t>
+      </w:r>
+    </w:p>
+    <w:p>
+      <w:r>
+        <w:t xml:space="preserve">Basic installation of Hadoop </w:t>
+      </w:r>
+    </w:p>
+    <w:p>
+      <w:pPr>
+        <w:pStyle w:val="ListParagraph"/>
+        <w:numPr>
+          <w:ilvl w:val="0"/>
+          <w:numId w:val="3"/>
+        </w:numPr>
+      </w:pPr>
+      <w:r>
+        <w:t>All 5 Hadoop services run on a single node (machine and within single JVM (single process)</w:t>
+      </w:r>
+    </w:p>
+    <w:p>
+      <w:pPr>
+        <w:pStyle w:val="ListParagraph"/>
+        <w:numPr>
+          <w:ilvl w:val="0"/>
+          <w:numId w:val="3"/>
+        </w:numPr>
+      </w:pPr>
+      <w:r>
+        <w:t>HDFS (Hadoop Distributed Files System) is NOT present</w:t>
+      </w:r>
+      <w:r>
+        <w:t xml:space="preserve"> (MapReduce </w:t>
+      </w:r>
+      <w:proofErr w:type="spellStart"/>
+      <w:r>
+        <w:t>etc</w:t>
+      </w:r>
+      <w:proofErr w:type="spellEnd"/>
+      <w:r>
+        <w:t xml:space="preserve"> that you run on the closer will be reading and writing on to local file system.)</w:t>
+      </w:r>
+    </w:p>
+    <w:p>
+      <w:pPr>
+        <w:pStyle w:val="ListParagraph"/>
+        <w:numPr>
+          <w:ilvl w:val="0"/>
+          <w:numId w:val="3"/>
+        </w:numPr>
+      </w:pPr>
+      <w:r>
+        <w:t>Hadoop uses local file system (Linux)</w:t>
+      </w:r>
+    </w:p>
+    <w:p>
+      <w:r>
+        <w:t xml:space="preserve">2 </w:t>
+      </w:r>
+      <w:proofErr w:type="spellStart"/>
+      <w:r>
+        <w:t>Psuedo</w:t>
+      </w:r>
+      <w:proofErr w:type="spellEnd"/>
+      <w:r>
+        <w:t>-distributed mode: Single machine but all of 5 services are running as independent virtual processes on the same machine. And you do have HDFS. All services – separate JVMs</w:t>
+      </w:r>
+    </w:p>
+    <w:p>
+      <w:pPr>
+        <w:pStyle w:val="ListParagraph"/>
+        <w:numPr>
+          <w:ilvl w:val="0"/>
+          <w:numId w:val="3"/>
+        </w:numPr>
+      </w:pPr>
+      <w:r>
+        <w:t>All 5 Hadoop services run on a single node but as separate processes (JVMs)</w:t>
+      </w:r>
+    </w:p>
+    <w:p>
+      <w:pPr>
+        <w:pStyle w:val="ListParagraph"/>
+        <w:numPr>
+          <w:ilvl w:val="0"/>
+          <w:numId w:val="3"/>
+        </w:numPr>
+      </w:pPr>
+      <w:r>
+        <w:t>HDFS is present</w:t>
+      </w:r>
+    </w:p>
+    <w:p>
+      <w:pPr>
+        <w:pStyle w:val="ListParagraph"/>
+        <w:numPr>
+          <w:ilvl w:val="0"/>
+          <w:numId w:val="3"/>
+        </w:numPr>
+      </w:pPr>
+      <w:r>
+        <w:t>Not fully distributed because it is still a single machine</w:t>
+      </w:r>
+    </w:p>
+    <w:p>
+      <w:r>
+        <w:t>3 fully-distributed mode</w:t>
+      </w:r>
+      <w:r>
+        <w:t>: more than one machine in the services. Name Node server with Name Node and Job tracker is on a dedicated machine. Secondary name node is on a dedicated machine called secondary name node server. All other nodes have data node and task tracker running on them. HDFS is present</w:t>
+      </w:r>
+    </w:p>
+    <w:p>
+      <w:pPr>
+        <w:pStyle w:val="ListParagraph"/>
+        <w:numPr>
+          <w:ilvl w:val="0"/>
+          <w:numId w:val="3"/>
+        </w:numPr>
+      </w:pPr>
+      <w:proofErr w:type="gramStart"/>
+      <w:r>
+        <w:t>Master(</w:t>
+      </w:r>
+      <w:proofErr w:type="spellStart"/>
+      <w:proofErr w:type="gramEnd"/>
+      <w:r>
+        <w:t>NameNode</w:t>
+      </w:r>
+      <w:proofErr w:type="spellEnd"/>
+      <w:r>
+        <w:t xml:space="preserve">, </w:t>
+      </w:r>
+      <w:proofErr w:type="spellStart"/>
+      <w:r>
+        <w:t>Jobtracker</w:t>
+      </w:r>
+      <w:proofErr w:type="spellEnd"/>
+      <w:r>
+        <w:t>/Resource Manager) and checkpoint service (Secondary Name node) Slave services (</w:t>
+      </w:r>
+      <w:proofErr w:type="spellStart"/>
+      <w:r>
+        <w:t>DataNode</w:t>
+      </w:r>
+      <w:proofErr w:type="spellEnd"/>
+      <w:r>
+        <w:t xml:space="preserve">, </w:t>
+      </w:r>
+      <w:proofErr w:type="spellStart"/>
+      <w:r>
+        <w:t>tasktracker</w:t>
+      </w:r>
+      <w:proofErr w:type="spellEnd"/>
+      <w:r>
+        <w:t xml:space="preserve"> or node manager) run on separate nodes together forming Hadoop cluster</w:t>
+      </w:r>
+    </w:p>
+    <w:p>
+      <w:pPr>
+        <w:pStyle w:val="ListParagraph"/>
+        <w:numPr>
+          <w:ilvl w:val="0"/>
+          <w:numId w:val="3"/>
+        </w:numPr>
+      </w:pPr>
+    </w:p>
+    <w:p>
+      <w:r>
+        <w:t xml:space="preserve">Call have 100 </w:t>
+      </w:r>
+      <w:proofErr w:type="gramStart"/>
+      <w:r>
+        <w:t>node</w:t>
+      </w:r>
+      <w:proofErr w:type="gramEnd"/>
+      <w:r>
+        <w:t xml:space="preserve"> will have 98 data nodes on it. Two nodes reserved for master and check point services</w:t>
+      </w:r>
+    </w:p>
+    <w:p>
+      <w:r>
+        <w:t xml:space="preserve">Limitation: in Gen 1 n = 4096 – 2 </w:t>
+      </w:r>
+    </w:p>
+    <w:p>
+      <w:r>
+        <w:t>Gen2 n = unlimited</w:t>
+      </w:r>
+    </w:p>
+    <w:p>
+      <w:r>
+        <w:t>Edge nodes are an interface between Hadoop cluster and outside nodes</w:t>
+      </w:r>
+    </w:p>
+    <w:p>
+      <w:r>
+        <w:br w:type="page"/>
+      </w:r>
+    </w:p>
+    <w:p>
+      <w:r>
+        <w:lastRenderedPageBreak/>
+        <w:t>Setup Hadoop in Pseudo-distributed mode</w:t>
+      </w:r>
+    </w:p>
+    <w:p>
+      <w:proofErr w:type="gramStart"/>
+      <w:r>
+        <w:t>In order to</w:t>
+      </w:r>
+      <w:proofErr w:type="gramEnd"/>
+      <w:r>
+        <w:t xml:space="preserve"> set Hadoop in pseudo-distributed mode, you need </w:t>
+      </w:r>
+      <w:proofErr w:type="spellStart"/>
+      <w:r>
+        <w:t>ot</w:t>
+      </w:r>
+      <w:proofErr w:type="spellEnd"/>
+      <w:r>
+        <w:t xml:space="preserve"> perform all </w:t>
+      </w:r>
+      <w:proofErr w:type="spellStart"/>
+      <w:r>
+        <w:t>stesp</w:t>
+      </w:r>
+      <w:proofErr w:type="spellEnd"/>
+      <w:r>
+        <w:t xml:space="preserve"> (1 to 12) that we used to set up Hadoop in Standalone mode and then</w:t>
+      </w:r>
+    </w:p>
+    <w:p>
+      <w:pPr>
+        <w:pStyle w:val="ListParagraph"/>
+        <w:numPr>
+          <w:ilvl w:val="0"/>
+          <w:numId w:val="4"/>
+        </w:numPr>
+      </w:pPr>
+      <w:r>
+        <w:t xml:space="preserve">Configure all the 5 Hadoop </w:t>
+      </w:r>
+      <w:proofErr w:type="spellStart"/>
+      <w:r>
+        <w:t>serivedes</w:t>
+      </w:r>
+      <w:proofErr w:type="spellEnd"/>
+      <w:r>
+        <w:t xml:space="preserve"> and HDFS</w:t>
+      </w:r>
+    </w:p>
+    <w:p>
+      <w:pPr>
+        <w:pStyle w:val="ListParagraph"/>
+        <w:numPr>
+          <w:ilvl w:val="0"/>
+          <w:numId w:val="4"/>
+        </w:numPr>
+      </w:pPr>
+      <w:r>
+        <w:t xml:space="preserve">2. Create HDFS by formatting the </w:t>
+      </w:r>
+      <w:proofErr w:type="spellStart"/>
+      <w:r>
+        <w:t>NameNode</w:t>
+      </w:r>
+      <w:proofErr w:type="spellEnd"/>
+    </w:p>
+    <w:p>
+      <w:pPr>
+        <w:pStyle w:val="ListParagraph"/>
+        <w:numPr>
+          <w:ilvl w:val="0"/>
+          <w:numId w:val="4"/>
+        </w:numPr>
+      </w:pPr>
+      <w:r>
+        <w:t>3. Start all the Hadoop services</w:t>
+      </w:r>
+    </w:p>
+    <w:p>
+      <w:pPr>
+        <w:pStyle w:val="ListParagraph"/>
+      </w:pPr>
+    </w:p>
+    <w:p>
+      <w:pPr>
+        <w:pStyle w:val="ListParagraph"/>
+        <w:numPr>
+          <w:ilvl w:val="0"/>
+          <w:numId w:val="1"/>
+        </w:numPr>
+      </w:pPr>
+      <w:r>
+        <w:t xml:space="preserve">Setup the name node </w:t>
+      </w:r>
+      <w:proofErr w:type="spellStart"/>
+      <w:r>
+        <w:t>ser</w:t>
+      </w:r>
+      <w:proofErr w:type="spellEnd"/>
+      <w:r>
+        <w:t xml:space="preserve"> vices</w:t>
+      </w:r>
+    </w:p>
+    <w:p>
+      <w:pPr>
+        <w:pStyle w:val="ListParagraph"/>
+        <w:numPr>
+          <w:ilvl w:val="0"/>
+          <w:numId w:val="3"/>
+        </w:numPr>
+      </w:pPr>
+      <w:r>
+        <w:t xml:space="preserve">Open the file core-site. Xml to configure </w:t>
+      </w:r>
+      <w:proofErr w:type="spellStart"/>
+      <w:r>
+        <w:t>NameNode</w:t>
+      </w:r>
+      <w:proofErr w:type="spellEnd"/>
+      <w:r>
+        <w:t xml:space="preserve"> service</w:t>
+      </w:r>
+    </w:p>
+    <w:p>
+      <w:pPr>
+        <w:pStyle w:val="ListParagraph"/>
+      </w:pPr>
+      <w:r>
+        <w:t>Set 2 properties</w:t>
+      </w:r>
+    </w:p>
+    <w:p>
+      <w:pPr>
+        <w:pStyle w:val="ListParagraph"/>
+      </w:pPr>
+      <w:r>
+        <w:t>Fs.default.name ----</w:t>
+      </w:r>
+      <w:r>
+        <w:sym w:font="Wingdings" w:char="F0E0"/>
+      </w:r>
+      <w:r>
+        <w:t xml:space="preserve"> system: </w:t>
+      </w:r>
+      <w:proofErr w:type="spellStart"/>
+      <w:r>
+        <w:t>portnumber</w:t>
+      </w:r>
+      <w:proofErr w:type="spellEnd"/>
+      <w:r>
+        <w:t xml:space="preserve"> where </w:t>
+      </w:r>
+      <w:proofErr w:type="spellStart"/>
+      <w:r>
+        <w:t>namenode</w:t>
+      </w:r>
+      <w:proofErr w:type="spellEnd"/>
+      <w:r>
+        <w:t xml:space="preserve"> service will be started.</w:t>
+      </w:r>
+    </w:p>
+    <w:p>
+      <w:pPr>
+        <w:pStyle w:val="ListParagraph"/>
+      </w:pPr>
+      <w:proofErr w:type="spellStart"/>
+      <w:r>
+        <w:t>Hadoop.tmp.dir</w:t>
+      </w:r>
+      <w:proofErr w:type="spellEnd"/>
+      <w:r>
+        <w:t xml:space="preserve"> ---</w:t>
+      </w:r>
+      <w:r>
+        <w:sym w:font="Wingdings" w:char="F0E0"/>
+      </w:r>
+      <w:r>
+        <w:t xml:space="preserve"> name of folder to be used by HDFS for internal storage</w:t>
+      </w:r>
+    </w:p>
+    <w:p>
+      <w:pPr>
+        <w:pStyle w:val="ListParagraph"/>
+      </w:pPr>
+    </w:p>
+    <w:p>
+      <w:pPr>
+        <w:pStyle w:val="ListParagraph"/>
+      </w:pPr>
+      <w:r>
+        <w:t>&lt;property&gt;</w:t>
+      </w:r>
+    </w:p>
+    <w:p>
+      <w:pPr>
+        <w:pStyle w:val="ListParagraph"/>
+      </w:pPr>
+      <w:r>
+        <w:t>&lt;name&gt;fs.default.name&lt;/name&gt;</w:t>
+      </w:r>
+    </w:p>
+    <w:p>
+      <w:pPr>
+        <w:pStyle w:val="ListParagraph"/>
+      </w:pPr>
+      <w:r>
+        <w:t>&lt;value&gt;hdfs://192.168.11.129:10001&lt;/value&gt;</w:t>
+      </w:r>
+    </w:p>
+    <w:p>
+      <w:pPr>
+        <w:pStyle w:val="ListParagraph"/>
+      </w:pPr>
+      <w:r>
+        <w:t>&lt;/property&gt;</w:t>
+      </w:r>
+    </w:p>
+    <w:p>
+      <w:pPr>
+        <w:pStyle w:val="ListParagraph"/>
+      </w:pPr>
+    </w:p>
+    <w:p>
+      <w:pPr>
+        <w:pStyle w:val="ListParagraph"/>
+      </w:pPr>
+      <w:r>
+        <w:t>&lt;property&gt;</w:t>
+      </w:r>
+    </w:p>
+    <w:p>
+      <w:pPr>
+        <w:pStyle w:val="ListParagraph"/>
+      </w:pPr>
+      <w:r>
+        <w:t>&lt;name&gt;</w:t>
+      </w:r>
+      <w:proofErr w:type="spellStart"/>
+      <w:r>
+        <w:t>Hadoop.tmp.dir</w:t>
+      </w:r>
+      <w:proofErr w:type="spellEnd"/>
+      <w:r>
+        <w:t>&lt;/name&gt;</w:t>
+      </w:r>
+    </w:p>
+    <w:p>
+      <w:pPr>
+        <w:pStyle w:val="ListParagraph"/>
+      </w:pPr>
+      <w:r>
+        <w:t>&lt;value&gt;/</w:t>
+      </w:r>
+      <w:proofErr w:type="spellStart"/>
+      <w:r>
+        <w:t>usr</w:t>
+      </w:r>
+      <w:proofErr w:type="spellEnd"/>
+      <w:r>
+        <w:t>/</w:t>
+      </w:r>
+    </w:p>
+    <w:p>
+      <w:r>
+        <w:t>14/ Set up the job tracker service</w:t>
+      </w:r>
+    </w:p>
+    <w:p>
+      <w:pPr>
+        <w:pStyle w:val="ListParagraph"/>
+        <w:numPr>
+          <w:ilvl w:val="0"/>
+          <w:numId w:val="3"/>
+        </w:numPr>
+      </w:pPr>
+      <w:r>
+        <w:t xml:space="preserve">Open the file mapred-site.xml to configure </w:t>
+      </w:r>
+      <w:proofErr w:type="spellStart"/>
+      <w:r>
+        <w:t>jobtracker</w:t>
+      </w:r>
+      <w:proofErr w:type="spellEnd"/>
+      <w:r>
+        <w:t xml:space="preserve"> </w:t>
+      </w:r>
+    </w:p>
     <w:p/>
+    <w:p>
+      <w:r>
+        <w:t>GET HIS NOTES!!!!</w:t>
+      </w:r>
+    </w:p>
+    <w:p>
+      <w:r>
+        <w:t>NM 50070</w:t>
+      </w:r>
+    </w:p>
+    <w:p>
+      <w:r>
+        <w:t>JT 50030</w:t>
+      </w:r>
+    </w:p>
+    <w:p>
+      <w:r>
+        <w:t>TT 500</w:t>
+      </w:r>
+    </w:p>
+    <w:p/>
+    <w:p>
+      <w:r>
+        <w:t xml:space="preserve">Putty </w:t>
+      </w:r>
+      <w:proofErr w:type="gramStart"/>
+      <w:r>
+        <w:t>edition :</w:t>
+      </w:r>
+      <w:proofErr w:type="gramEnd"/>
+      <w:r>
+        <w:t xml:space="preserve"> </w:t>
+      </w:r>
+      <w:r>
+        <w:t>??? Study putty and using putty</w:t>
+      </w:r>
+    </w:p>
+    <w:p>
+      <w:bookmarkStart w:id="0" w:name="_GoBack"/>
+      <w:bookmarkEnd w:id="0"/>
+    </w:p>
     <w:sectPr>
       <w:pgSz w:w="12240" w:h="15840"/>
       <w:pgMar w:top="1440" w:right="1440" w:bottom="1440" w:left="1440" w:header="720" w:footer="720" w:gutter="0"/>
@@ -986,6 +1774,208 @@
 <file path=word/numbering.xml><?xml version="1.0" encoding="utf-8"?>
 <w:numbering xmlns:wpc="http://schemas.microsoft.com/office/word/2010/wordprocessingCanvas" xmlns:cx="http://schemas.microsoft.com/office/drawing/2014/chartex" xmlns:cx1="http://schemas.microsoft.com/office/drawing/2015/9/8/chartex" xmlns:cx2="http://schemas.microsoft.com/office/drawing/2015/10/21/chartex" xmlns:cx3="http://schemas.microsoft.com/office/drawing/2016/5/9/chartex" xmlns:cx4="http://schemas.microsoft.com/office/drawing/2016/5/10/chartex" xmlns:cx5="http://schemas.microsoft.com/office/drawing/2016/5/11/chartex" xmlns:cx6="http://schemas.microsoft.com/office/drawing/2016/5/12/chartex" xmlns:cx7="http://schemas.microsoft.com/office/drawing/2016/5/13/chartex" xmlns:cx8="http://schemas.microsoft.com/office/drawing/2016/5/14/chartex" xmlns:mc="http://schemas.openxmlformats.org/markup-compatibility/2006" xmlns:aink="http://schemas.microsoft.com/office/drawing/2016/ink" xmlns:o="urn:schemas-microsoft-com:office:office" xmlns:r="http://schemas.openxmlformats.org/officeDocument/2006/relationships" xmlns:m="http://schemas.openxmlformats.org/officeDocument/2006/math" xmlns:v="urn:schemas-microsoft-com:vml" xmlns:wp14="http://schemas.microsoft.com/office/word/2010/wordprocessingDrawing" xmlns:wp="http://schemas.openxmlformats.org/drawingml/2006/wordprocessingDrawing" xmlns:w10="urn:schemas-microsoft-com:office:word" xmlns:w="http://schemas.openxmlformats.org/wordprocessingml/2006/main" xmlns:w14="http://schemas.microsoft.com/office/word/2010/wordml" xmlns:w15="http://schemas.microsoft.com/office/word/2012/wordml" xmlns:w16se="http://schemas.microsoft.com/office/word/2015/wordml/symex" xmlns:wpg="http://schemas.microsoft.com/office/word/2010/wordprocessingGroup" xmlns:wpi="http://schemas.microsoft.com/office/word/2010/wordprocessingInk" xmlns:wne="http://schemas.microsoft.com/office/word/2006/wordml" xmlns:wps="http://schemas.microsoft.com/office/word/2010/wordprocessingShape" mc:Ignorable="w14 w15 w16se wp14">
   <w:abstractNum w:abstractNumId="0" w15:restartNumberingAfterBreak="0">
+    <w:nsid w:val="064C3DD6"/>
+    <w:multiLevelType w:val="hybridMultilevel"/>
+    <w:tmpl w:val="638685BA"/>
+    <w:lvl w:ilvl="0" w:tplc="0409000F">
+      <w:start w:val="1"/>
+      <w:numFmt w:val="decimal"/>
+      <w:lvlText w:val="%1."/>
+      <w:lvlJc w:val="left"/>
+      <w:pPr>
+        <w:ind w:left="720" w:hanging="360"/>
+      </w:pPr>
+      <w:rPr>
+        <w:rFonts w:hint="default"/>
+      </w:rPr>
+    </w:lvl>
+    <w:lvl w:ilvl="1" w:tplc="04090019" w:tentative="1">
+      <w:start w:val="1"/>
+      <w:numFmt w:val="lowerLetter"/>
+      <w:lvlText w:val="%2."/>
+      <w:lvlJc w:val="left"/>
+      <w:pPr>
+        <w:ind w:left="1440" w:hanging="360"/>
+      </w:pPr>
+    </w:lvl>
+    <w:lvl w:ilvl="2" w:tplc="0409001B" w:tentative="1">
+      <w:start w:val="1"/>
+      <w:numFmt w:val="lowerRoman"/>
+      <w:lvlText w:val="%3."/>
+      <w:lvlJc w:val="right"/>
+      <w:pPr>
+        <w:ind w:left="2160" w:hanging="180"/>
+      </w:pPr>
+    </w:lvl>
+    <w:lvl w:ilvl="3" w:tplc="0409000F" w:tentative="1">
+      <w:start w:val="1"/>
+      <w:numFmt w:val="decimal"/>
+      <w:lvlText w:val="%4."/>
+      <w:lvlJc w:val="left"/>
+      <w:pPr>
+        <w:ind w:left="2880" w:hanging="360"/>
+      </w:pPr>
+    </w:lvl>
+    <w:lvl w:ilvl="4" w:tplc="04090019" w:tentative="1">
+      <w:start w:val="1"/>
+      <w:numFmt w:val="lowerLetter"/>
+      <w:lvlText w:val="%5."/>
+      <w:lvlJc w:val="left"/>
+      <w:pPr>
+        <w:ind w:left="3600" w:hanging="360"/>
+      </w:pPr>
+    </w:lvl>
+    <w:lvl w:ilvl="5" w:tplc="0409001B" w:tentative="1">
+      <w:start w:val="1"/>
+      <w:numFmt w:val="lowerRoman"/>
+      <w:lvlText w:val="%6."/>
+      <w:lvlJc w:val="right"/>
+      <w:pPr>
+        <w:ind w:left="4320" w:hanging="180"/>
+      </w:pPr>
+    </w:lvl>
+    <w:lvl w:ilvl="6" w:tplc="0409000F" w:tentative="1">
+      <w:start w:val="1"/>
+      <w:numFmt w:val="decimal"/>
+      <w:lvlText w:val="%7."/>
+      <w:lvlJc w:val="left"/>
+      <w:pPr>
+        <w:ind w:left="5040" w:hanging="360"/>
+      </w:pPr>
+    </w:lvl>
+    <w:lvl w:ilvl="7" w:tplc="04090019" w:tentative="1">
+      <w:start w:val="1"/>
+      <w:numFmt w:val="lowerLetter"/>
+      <w:lvlText w:val="%8."/>
+      <w:lvlJc w:val="left"/>
+      <w:pPr>
+        <w:ind w:left="5760" w:hanging="360"/>
+      </w:pPr>
+    </w:lvl>
+    <w:lvl w:ilvl="8" w:tplc="0409001B" w:tentative="1">
+      <w:start w:val="1"/>
+      <w:numFmt w:val="lowerRoman"/>
+      <w:lvlText w:val="%9."/>
+      <w:lvlJc w:val="right"/>
+      <w:pPr>
+        <w:ind w:left="6480" w:hanging="180"/>
+      </w:pPr>
+    </w:lvl>
+  </w:abstractNum>
+  <w:abstractNum w:abstractNumId="1" w15:restartNumberingAfterBreak="0">
+    <w:nsid w:val="2BC72D4D"/>
+    <w:multiLevelType w:val="hybridMultilevel"/>
+    <w:tmpl w:val="9C806C40"/>
+    <w:lvl w:ilvl="0" w:tplc="07A47F8C">
+      <w:start w:val="1"/>
+      <w:numFmt w:val="bullet"/>
+      <w:lvlText w:val="-"/>
+      <w:lvlJc w:val="left"/>
+      <w:pPr>
+        <w:ind w:left="720" w:hanging="360"/>
+      </w:pPr>
+      <w:rPr>
+        <w:rFonts w:ascii="Calibri" w:eastAsiaTheme="minorHAnsi" w:hAnsi="Calibri" w:cs="Calibri" w:hint="default"/>
+      </w:rPr>
+    </w:lvl>
+    <w:lvl w:ilvl="1" w:tplc="04090003" w:tentative="1">
+      <w:start w:val="1"/>
+      <w:numFmt w:val="bullet"/>
+      <w:lvlText w:val="o"/>
+      <w:lvlJc w:val="left"/>
+      <w:pPr>
+        <w:ind w:left="1440" w:hanging="360"/>
+      </w:pPr>
+      <w:rPr>
+        <w:rFonts w:ascii="Courier New" w:hAnsi="Courier New" w:cs="Courier New" w:hint="default"/>
+      </w:rPr>
+    </w:lvl>
+    <w:lvl w:ilvl="2" w:tplc="04090005" w:tentative="1">
+      <w:start w:val="1"/>
+      <w:numFmt w:val="bullet"/>
+      <w:lvlText w:val=""/>
+      <w:lvlJc w:val="left"/>
+      <w:pPr>
+        <w:ind w:left="2160" w:hanging="360"/>
+      </w:pPr>
+      <w:rPr>
+        <w:rFonts w:ascii="Wingdings" w:hAnsi="Wingdings" w:hint="default"/>
+      </w:rPr>
+    </w:lvl>
+    <w:lvl w:ilvl="3" w:tplc="04090001" w:tentative="1">
+      <w:start w:val="1"/>
+      <w:numFmt w:val="bullet"/>
+      <w:lvlText w:val=""/>
+      <w:lvlJc w:val="left"/>
+      <w:pPr>
+        <w:ind w:left="2880" w:hanging="360"/>
+      </w:pPr>
+      <w:rPr>
+        <w:rFonts w:ascii="Symbol" w:hAnsi="Symbol" w:hint="default"/>
+      </w:rPr>
+    </w:lvl>
+    <w:lvl w:ilvl="4" w:tplc="04090003" w:tentative="1">
+      <w:start w:val="1"/>
+      <w:numFmt w:val="bullet"/>
+      <w:lvlText w:val="o"/>
+      <w:lvlJc w:val="left"/>
+      <w:pPr>
+        <w:ind w:left="3600" w:hanging="360"/>
+      </w:pPr>
+      <w:rPr>
+        <w:rFonts w:ascii="Courier New" w:hAnsi="Courier New" w:cs="Courier New" w:hint="default"/>
+      </w:rPr>
+    </w:lvl>
+    <w:lvl w:ilvl="5" w:tplc="04090005" w:tentative="1">
+      <w:start w:val="1"/>
+      <w:numFmt w:val="bullet"/>
+      <w:lvlText w:val=""/>
+      <w:lvlJc w:val="left"/>
+      <w:pPr>
+        <w:ind w:left="4320" w:hanging="360"/>
+      </w:pPr>
+      <w:rPr>
+        <w:rFonts w:ascii="Wingdings" w:hAnsi="Wingdings" w:hint="default"/>
+      </w:rPr>
+    </w:lvl>
+    <w:lvl w:ilvl="6" w:tplc="04090001" w:tentative="1">
+      <w:start w:val="1"/>
+      <w:numFmt w:val="bullet"/>
+      <w:lvlText w:val=""/>
+      <w:lvlJc w:val="left"/>
+      <w:pPr>
+        <w:ind w:left="5040" w:hanging="360"/>
+      </w:pPr>
+      <w:rPr>
+        <w:rFonts w:ascii="Symbol" w:hAnsi="Symbol" w:hint="default"/>
+      </w:rPr>
+    </w:lvl>
+    <w:lvl w:ilvl="7" w:tplc="04090003" w:tentative="1">
+      <w:start w:val="1"/>
+      <w:numFmt w:val="bullet"/>
+      <w:lvlText w:val="o"/>
+      <w:lvlJc w:val="left"/>
+      <w:pPr>
+        <w:ind w:left="5760" w:hanging="360"/>
+      </w:pPr>
+      <w:rPr>
+        <w:rFonts w:ascii="Courier New" w:hAnsi="Courier New" w:cs="Courier New" w:hint="default"/>
+      </w:rPr>
+    </w:lvl>
+    <w:lvl w:ilvl="8" w:tplc="04090005" w:tentative="1">
+      <w:start w:val="1"/>
+      <w:numFmt w:val="bullet"/>
+      <w:lvlText w:val=""/>
+      <w:lvlJc w:val="left"/>
+      <w:pPr>
+        <w:ind w:left="6480" w:hanging="360"/>
+      </w:pPr>
+      <w:rPr>
+        <w:rFonts w:ascii="Wingdings" w:hAnsi="Wingdings" w:hint="default"/>
+      </w:rPr>
+    </w:lvl>
+  </w:abstractNum>
+  <w:abstractNum w:abstractNumId="2" w15:restartNumberingAfterBreak="0">
     <w:nsid w:val="30A27A56"/>
     <w:multiLevelType w:val="hybridMultilevel"/>
     <w:tmpl w:val="FCE0BE0A"/>
@@ -1074,8 +2064,106 @@
       </w:pPr>
     </w:lvl>
   </w:abstractNum>
+  <w:abstractNum w:abstractNumId="3" w15:restartNumberingAfterBreak="0">
+    <w:nsid w:val="6D14562E"/>
+    <w:multiLevelType w:val="hybridMultilevel"/>
+    <w:tmpl w:val="4BD48742"/>
+    <w:lvl w:ilvl="0" w:tplc="0409000F">
+      <w:start w:val="1"/>
+      <w:numFmt w:val="decimal"/>
+      <w:lvlText w:val="%1."/>
+      <w:lvlJc w:val="left"/>
+      <w:pPr>
+        <w:ind w:left="720" w:hanging="360"/>
+      </w:pPr>
+      <w:rPr>
+        <w:rFonts w:hint="default"/>
+      </w:rPr>
+    </w:lvl>
+    <w:lvl w:ilvl="1" w:tplc="04090019" w:tentative="1">
+      <w:start w:val="1"/>
+      <w:numFmt w:val="lowerLetter"/>
+      <w:lvlText w:val="%2."/>
+      <w:lvlJc w:val="left"/>
+      <w:pPr>
+        <w:ind w:left="1440" w:hanging="360"/>
+      </w:pPr>
+    </w:lvl>
+    <w:lvl w:ilvl="2" w:tplc="0409001B" w:tentative="1">
+      <w:start w:val="1"/>
+      <w:numFmt w:val="lowerRoman"/>
+      <w:lvlText w:val="%3."/>
+      <w:lvlJc w:val="right"/>
+      <w:pPr>
+        <w:ind w:left="2160" w:hanging="180"/>
+      </w:pPr>
+    </w:lvl>
+    <w:lvl w:ilvl="3" w:tplc="0409000F" w:tentative="1">
+      <w:start w:val="1"/>
+      <w:numFmt w:val="decimal"/>
+      <w:lvlText w:val="%4."/>
+      <w:lvlJc w:val="left"/>
+      <w:pPr>
+        <w:ind w:left="2880" w:hanging="360"/>
+      </w:pPr>
+    </w:lvl>
+    <w:lvl w:ilvl="4" w:tplc="04090019" w:tentative="1">
+      <w:start w:val="1"/>
+      <w:numFmt w:val="lowerLetter"/>
+      <w:lvlText w:val="%5."/>
+      <w:lvlJc w:val="left"/>
+      <w:pPr>
+        <w:ind w:left="3600" w:hanging="360"/>
+      </w:pPr>
+    </w:lvl>
+    <w:lvl w:ilvl="5" w:tplc="0409001B" w:tentative="1">
+      <w:start w:val="1"/>
+      <w:numFmt w:val="lowerRoman"/>
+      <w:lvlText w:val="%6."/>
+      <w:lvlJc w:val="right"/>
+      <w:pPr>
+        <w:ind w:left="4320" w:hanging="180"/>
+      </w:pPr>
+    </w:lvl>
+    <w:lvl w:ilvl="6" w:tplc="0409000F" w:tentative="1">
+      <w:start w:val="1"/>
+      <w:numFmt w:val="decimal"/>
+      <w:lvlText w:val="%7."/>
+      <w:lvlJc w:val="left"/>
+      <w:pPr>
+        <w:ind w:left="5040" w:hanging="360"/>
+      </w:pPr>
+    </w:lvl>
+    <w:lvl w:ilvl="7" w:tplc="04090019" w:tentative="1">
+      <w:start w:val="1"/>
+      <w:numFmt w:val="lowerLetter"/>
+      <w:lvlText w:val="%8."/>
+      <w:lvlJc w:val="left"/>
+      <w:pPr>
+        <w:ind w:left="5760" w:hanging="360"/>
+      </w:pPr>
+    </w:lvl>
+    <w:lvl w:ilvl="8" w:tplc="0409001B" w:tentative="1">
+      <w:start w:val="1"/>
+      <w:numFmt w:val="lowerRoman"/>
+      <w:lvlText w:val="%9."/>
+      <w:lvlJc w:val="right"/>
+      <w:pPr>
+        <w:ind w:left="6480" w:hanging="180"/>
+      </w:pPr>
+    </w:lvl>
+  </w:abstractNum>
   <w:num w:numId="1">
+    <w:abstractNumId w:val="2"/>
+  </w:num>
+  <w:num w:numId="2">
     <w:abstractNumId w:val="0"/>
+  </w:num>
+  <w:num w:numId="3">
+    <w:abstractNumId w:val="1"/>
+  </w:num>
+  <w:num w:numId="4">
+    <w:abstractNumId w:val="3"/>
   </w:num>
 </w:numbering>
 </file>

</xml_diff>